<commit_message>
update by Tuấn Anh
</commit_message>
<xml_diff>
--- a/public/orders/order.docx
+++ b/public/orders/order.docx
@@ -180,7 +180,6 @@
               <w:rPr>
                 <w:rFonts w:ascii="Times New Roman" w:hAnsi="Times New Roman" w:cs="Times New Roman"/>
                 <w:noProof/>
-                <w:lang w:eastAsia="ja-JP"/>
               </w:rPr>
               <w:drawing>
                 <wp:inline distT="0" distB="0" distL="0" distR="0" wp14:anchorId="410C1438" wp14:editId="07708928">
@@ -739,17 +738,7 @@
                 <w:sz w:val="18"/>
                 <w:szCs w:val="18"/>
               </w:rPr>
-              <w:t xml:space="preserve">${sex}               </w:t>
-            </w:r>
-            <w:bookmarkStart w:id="0" w:name="_GoBack"/>
-            <w:bookmarkEnd w:id="0"/>
-            <w:r>
-              <w:rPr>
-                <w:rFonts w:ascii="Times New Roman" w:hAnsi="Times New Roman" w:cs="Times New Roman"/>
-                <w:sz w:val="18"/>
-                <w:szCs w:val="18"/>
-              </w:rPr>
-              <w:t xml:space="preserve"> </w:t>
+              <w:t xml:space="preserve">${sex}                </w:t>
             </w:r>
             <w:r>
               <w:rPr>
@@ -1389,29 +1378,6 @@
               </w:rPr>
               <w:t xml:space="preserve"> </w:t>
             </w:r>
-            <w:r>
-              <w:rPr>
-                <w:rFonts w:ascii="Times New Roman" w:eastAsia="Times New Roman" w:hAnsi="Times New Roman" w:cs="Times New Roman"/>
-                <w:sz w:val="18"/>
-              </w:rPr>
-              <w:t>${</w:t>
-            </w:r>
-            <w:r>
-              <w:rPr>
-                <w:rFonts w:ascii="Arial" w:eastAsia="Arial" w:hAnsi="Arial" w:cs="Arial"/>
-                <w:b/>
-                <w:sz w:val="13"/>
-                <w:shd w:val="clear" w:color="auto" w:fill="FFFFFF"/>
-              </w:rPr>
-              <w:t>phone2</w:t>
-            </w:r>
-            <w:r>
-              <w:rPr>
-                <w:rFonts w:ascii="Times New Roman" w:eastAsia="Times New Roman" w:hAnsi="Times New Roman" w:cs="Times New Roman"/>
-                <w:sz w:val="18"/>
-              </w:rPr>
-              <w:t>}</w:t>
-            </w:r>
           </w:p>
         </w:tc>
       </w:tr>
@@ -1488,6 +1454,98 @@
                 <w:shd w:val="clear" w:color="auto" w:fill="FFFFFF"/>
               </w:rPr>
               <w:t>phone1</w:t>
+            </w:r>
+            <w:r>
+              <w:rPr>
+                <w:rFonts w:ascii="Times New Roman" w:eastAsia="Times New Roman" w:hAnsi="Times New Roman" w:cs="Times New Roman"/>
+                <w:sz w:val="18"/>
+              </w:rPr>
+              <w:t>}</w:t>
+            </w:r>
+            <w:r>
+              <w:rPr>
+                <w:rFonts w:ascii="Times New Roman" w:eastAsia="Times New Roman" w:hAnsi="Times New Roman" w:cs="Times New Roman"/>
+                <w:sz w:val="18"/>
+              </w:rPr>
+              <w:t>/</w:t>
+            </w:r>
+            <w:r>
+              <w:rPr>
+                <w:rFonts w:ascii="Times New Roman" w:eastAsia="Times New Roman" w:hAnsi="Times New Roman" w:cs="Times New Roman"/>
+                <w:sz w:val="18"/>
+              </w:rPr>
+              <w:t>${</w:t>
+            </w:r>
+            <w:r>
+              <w:rPr>
+                <w:rFonts w:ascii="Arial" w:eastAsia="Arial" w:hAnsi="Arial" w:cs="Arial"/>
+                <w:b/>
+                <w:sz w:val="13"/>
+                <w:shd w:val="clear" w:color="auto" w:fill="FFFFFF"/>
+              </w:rPr>
+              <w:t>phone2</w:t>
+            </w:r>
+            <w:bookmarkStart w:id="0" w:name="_GoBack"/>
+            <w:bookmarkEnd w:id="0"/>
+            <w:r>
+              <w:rPr>
+                <w:rFonts w:ascii="Times New Roman" w:eastAsia="Times New Roman" w:hAnsi="Times New Roman" w:cs="Times New Roman"/>
+                <w:sz w:val="18"/>
+              </w:rPr>
+              <w:t>}</w:t>
+            </w:r>
+            <w:r>
+              <w:rPr>
+                <w:rFonts w:ascii="Times New Roman" w:eastAsia="Times New Roman" w:hAnsi="Times New Roman" w:cs="Times New Roman"/>
+                <w:sz w:val="18"/>
+              </w:rPr>
+              <w:t>/</w:t>
+            </w:r>
+            <w:r>
+              <w:rPr>
+                <w:rFonts w:ascii="Times New Roman" w:eastAsia="Times New Roman" w:hAnsi="Times New Roman" w:cs="Times New Roman"/>
+                <w:sz w:val="18"/>
+              </w:rPr>
+              <w:t>${</w:t>
+            </w:r>
+            <w:r>
+              <w:rPr>
+                <w:rFonts w:ascii="Arial" w:eastAsia="Arial" w:hAnsi="Arial" w:cs="Arial"/>
+                <w:b/>
+                <w:sz w:val="13"/>
+                <w:shd w:val="clear" w:color="auto" w:fill="FFFFFF"/>
+              </w:rPr>
+              <w:t>phone3</w:t>
+            </w:r>
+            <w:r>
+              <w:rPr>
+                <w:rFonts w:ascii="Times New Roman" w:eastAsia="Times New Roman" w:hAnsi="Times New Roman" w:cs="Times New Roman"/>
+                <w:sz w:val="18"/>
+              </w:rPr>
+              <w:t>}</w:t>
+            </w:r>
+            <w:r>
+              <w:rPr>
+                <w:rFonts w:ascii="Times New Roman" w:eastAsia="Times New Roman" w:hAnsi="Times New Roman" w:cs="Times New Roman"/>
+                <w:sz w:val="18"/>
+              </w:rPr>
+              <w:t>/</w:t>
+            </w:r>
+            <w:r>
+              <w:rPr>
+                <w:rFonts w:ascii="Times New Roman" w:eastAsia="Times New Roman" w:hAnsi="Times New Roman" w:cs="Times New Roman"/>
+                <w:sz w:val="18"/>
+              </w:rPr>
+              <w:t>${</w:t>
+            </w:r>
+            <w:r>
+              <w:rPr>
+                <w:rFonts w:ascii="Arial" w:eastAsia="Arial" w:hAnsi="Arial" w:cs="Arial"/>
+                <w:b/>
+                <w:sz w:val="13"/>
+                <w:shd w:val="clear" w:color="auto" w:fill="FFFFFF"/>
+              </w:rPr>
+              <w:t>phone4</w:t>
             </w:r>
             <w:r>
               <w:rPr>
@@ -1714,29 +1772,6 @@
                 <w:szCs w:val="18"/>
               </w:rPr>
               <w:t xml:space="preserve"> </w:t>
-            </w:r>
-            <w:r>
-              <w:rPr>
-                <w:rFonts w:ascii="Times New Roman" w:eastAsia="Times New Roman" w:hAnsi="Times New Roman" w:cs="Times New Roman"/>
-                <w:sz w:val="18"/>
-              </w:rPr>
-              <w:t>${</w:t>
-            </w:r>
-            <w:r>
-              <w:rPr>
-                <w:rFonts w:ascii="Arial" w:eastAsia="Arial" w:hAnsi="Arial" w:cs="Arial"/>
-                <w:b/>
-                <w:sz w:val="13"/>
-                <w:shd w:val="clear" w:color="auto" w:fill="FFFFFF"/>
-              </w:rPr>
-              <w:t>phone3</w:t>
-            </w:r>
-            <w:r>
-              <w:rPr>
-                <w:rFonts w:ascii="Times New Roman" w:eastAsia="Times New Roman" w:hAnsi="Times New Roman" w:cs="Times New Roman"/>
-                <w:sz w:val="18"/>
-              </w:rPr>
-              <w:t>}</w:t>
             </w:r>
           </w:p>
         </w:tc>
@@ -2306,29 +2341,6 @@
               </w:rPr>
               <w:t xml:space="preserve"> </w:t>
             </w:r>
-            <w:r>
-              <w:rPr>
-                <w:rFonts w:ascii="Times New Roman" w:eastAsia="Times New Roman" w:hAnsi="Times New Roman" w:cs="Times New Roman"/>
-                <w:sz w:val="18"/>
-              </w:rPr>
-              <w:t>${</w:t>
-            </w:r>
-            <w:r>
-              <w:rPr>
-                <w:rFonts w:ascii="Arial" w:eastAsia="Arial" w:hAnsi="Arial" w:cs="Arial"/>
-                <w:b/>
-                <w:sz w:val="13"/>
-                <w:shd w:val="clear" w:color="auto" w:fill="FFFFFF"/>
-              </w:rPr>
-              <w:t>phone4</w:t>
-            </w:r>
-            <w:r>
-              <w:rPr>
-                <w:rFonts w:ascii="Times New Roman" w:eastAsia="Times New Roman" w:hAnsi="Times New Roman" w:cs="Times New Roman"/>
-                <w:sz w:val="18"/>
-              </w:rPr>
-              <w:t>}</w:t>
-            </w:r>
           </w:p>
         </w:tc>
       </w:tr>
@@ -8165,7 +8177,17 @@
           <w:sz w:val="15"/>
           <w:szCs w:val="15"/>
         </w:rPr>
-        <w:t>14.2. Trong thời hạn 5 ngày làm việc kể từ ngày của Thông báo thanh lý tài sản, Khách hàng phải giao Sản phẩm và tất cả các giấy tờ liên quan đến Sản phẩm đến địa chỉ cụ thể trong Thông báo thanh lý tài sản hoặc Sức Mua Việt có thể dùng quyền thu giữ Sản phẩm (là tài sản bảo đảm) phù hợp với quy định của pháp luật hiện hành.</w:t>
+        <w:t xml:space="preserve">14.2. Trong thời hạn 5 ngày làm việc kể từ ngày của Thông báo thanh lý tài sản, Khách hàng phải giao Sản phẩm và tất cả các giấy tờ liên quan đến Sản phẩm đến </w:t>
+      </w:r>
+      <w:r>
+        <w:rPr>
+          <w:rFonts w:ascii="Times New Roman" w:hAnsi="Times New Roman" w:cs="Times New Roman"/>
+          <w:noProof/>
+          <w:sz w:val="15"/>
+          <w:szCs w:val="15"/>
+        </w:rPr>
+        <w:lastRenderedPageBreak/>
+        <w:t>địa chỉ cụ thể trong Thông báo thanh lý tài sản hoặc Sức Mua Việt có thể dùng quyền thu giữ Sản phẩm (là tài sản bảo đảm) phù hợp với quy định của pháp luật hiện hành.</w:t>
       </w:r>
     </w:p>
     <w:p>
@@ -9120,6 +9142,7 @@
           <w:sz w:val="14"/>
           <w:szCs w:val="14"/>
         </w:rPr>
+        <w:lastRenderedPageBreak/>
         <w:t xml:space="preserve"> </w:t>
       </w:r>
     </w:p>
@@ -10248,7 +10271,7 @@
 </file>
 
 <file path=customXml/itemProps1.xml><?xml version="1.0" encoding="utf-8"?>
-<ds:datastoreItem xmlns:ds="http://schemas.openxmlformats.org/officeDocument/2006/customXml" ds:itemID="{C8868305-6A16-4B12-ACD9-B78A46D6E874}">
+<ds:datastoreItem xmlns:ds="http://schemas.openxmlformats.org/officeDocument/2006/customXml" ds:itemID="{41B2EDF6-3717-4853-8A91-3908B79EEB46}">
   <ds:schemaRefs>
     <ds:schemaRef ds:uri="http://schemas.openxmlformats.org/officeDocument/2006/bibliography"/>
   </ds:schemaRefs>

</xml_diff>